<commit_message>
implementing HAT for packet cache
</commit_message>
<xml_diff>
--- a/docs/DataArtifexSysArchDoc.docx
+++ b/docs/DataArtifexSysArchDoc.docx
@@ -16,21 +16,18 @@
         <w:t>Data Artifex</w:t>
       </w:r>
     </w:p>
-    <w:p>
-      <w:bookmarkStart w:id="0" w:name="_GoBack"/>
+    <w:p/>
+    <w:p>
+      <w:pPr>
+        <w:pStyle w:val="Heading1"/>
+        <w:numPr>
+          <w:ilvl w:val="0"/>
+          <w:numId w:val="8"/>
+        </w:numPr>
+        <w:spacing w:line="240" w:lineRule="auto"/>
+      </w:pPr>
+      <w:bookmarkStart w:id="0" w:name="_rhbkg6nc6sfy" w:colFirst="0" w:colLast="0"/>
       <w:bookmarkEnd w:id="0"/>
-    </w:p>
-    <w:p>
-      <w:pPr>
-        <w:pStyle w:val="Heading1"/>
-        <w:numPr>
-          <w:ilvl w:val="0"/>
-          <w:numId w:val="8"/>
-        </w:numPr>
-        <w:spacing w:line="240" w:lineRule="auto"/>
-      </w:pPr>
-      <w:bookmarkStart w:id="1" w:name="_rhbkg6nc6sfy" w:colFirst="0" w:colLast="0"/>
-      <w:bookmarkEnd w:id="1"/>
       <w:r>
         <w:t>Overview</w:t>
       </w:r>
@@ -52,8 +49,8 @@
         </w:numPr>
         <w:spacing w:line="480" w:lineRule="auto"/>
       </w:pPr>
-      <w:bookmarkStart w:id="2" w:name="_t9hn62lpj7kl" w:colFirst="0" w:colLast="0"/>
-      <w:bookmarkEnd w:id="2"/>
+      <w:bookmarkStart w:id="1" w:name="_t9hn62lpj7kl" w:colFirst="0" w:colLast="0"/>
+      <w:bookmarkEnd w:id="1"/>
       <w:r>
         <w:t>Purpose</w:t>
       </w:r>
@@ -78,29 +75,29 @@
         </w:numPr>
         <w:spacing w:line="480" w:lineRule="auto"/>
       </w:pPr>
-      <w:bookmarkStart w:id="3" w:name="_t5adxjg8970r" w:colFirst="0" w:colLast="0"/>
+      <w:bookmarkStart w:id="2" w:name="_t5adxjg8970r" w:colFirst="0" w:colLast="0"/>
+      <w:bookmarkEnd w:id="2"/>
+      <w:r>
+        <w:t>Scope</w:t>
+      </w:r>
+    </w:p>
+    <w:p>
+      <w:r>
+        <w:t>Develop a prototype to prove the merits of the design. Demonstrate traffic optimization in both single-ended and two-way data flows.</w:t>
+      </w:r>
+    </w:p>
+    <w:p/>
+    <w:p>
+      <w:pPr>
+        <w:pStyle w:val="Heading1"/>
+        <w:numPr>
+          <w:ilvl w:val="0"/>
+          <w:numId w:val="8"/>
+        </w:numPr>
+        <w:spacing w:line="240" w:lineRule="auto"/>
+      </w:pPr>
+      <w:bookmarkStart w:id="3" w:name="_7ntj31lm0613" w:colFirst="0" w:colLast="0"/>
       <w:bookmarkEnd w:id="3"/>
-      <w:r>
-        <w:t>Scope</w:t>
-      </w:r>
-    </w:p>
-    <w:p>
-      <w:r>
-        <w:t>Develop a prototype to prove the merits of the design. Demonstrate traffic optimization in both single-ended and two-way data flows.</w:t>
-      </w:r>
-    </w:p>
-    <w:p/>
-    <w:p>
-      <w:pPr>
-        <w:pStyle w:val="Heading1"/>
-        <w:numPr>
-          <w:ilvl w:val="0"/>
-          <w:numId w:val="8"/>
-        </w:numPr>
-        <w:spacing w:line="240" w:lineRule="auto"/>
-      </w:pPr>
-      <w:bookmarkStart w:id="4" w:name="_7ntj31lm0613" w:colFirst="0" w:colLast="0"/>
-      <w:bookmarkEnd w:id="4"/>
       <w:r>
         <w:t>Capabilities View</w:t>
       </w:r>
@@ -114,8 +111,8 @@
         </w:numPr>
         <w:spacing w:line="480" w:lineRule="auto"/>
       </w:pPr>
-      <w:bookmarkStart w:id="5" w:name="_y8hpsixo1w4y" w:colFirst="0" w:colLast="0"/>
-      <w:bookmarkEnd w:id="5"/>
+      <w:bookmarkStart w:id="4" w:name="_y8hpsixo1w4y" w:colFirst="0" w:colLast="0"/>
+      <w:bookmarkEnd w:id="4"/>
       <w:r>
         <w:t>Requirements</w:t>
       </w:r>
@@ -630,8 +627,8 @@
         </w:numPr>
         <w:spacing w:line="240" w:lineRule="auto"/>
       </w:pPr>
-      <w:bookmarkStart w:id="6" w:name="_39xhz09iw1cy" w:colFirst="0" w:colLast="0"/>
-      <w:bookmarkEnd w:id="6"/>
+      <w:bookmarkStart w:id="5" w:name="_39xhz09iw1cy" w:colFirst="0" w:colLast="0"/>
+      <w:bookmarkEnd w:id="5"/>
       <w:r>
         <w:t>Operational View</w:t>
       </w:r>
@@ -664,7 +661,7 @@
           <v:shape id="_x0000_i1025" type="#_x0000_t75" style="width:467.55pt;height:261.95pt" o:ole="">
             <v:imagedata r:id="rId5" o:title=""/>
           </v:shape>
-          <o:OLEObject Type="Embed" ProgID="Visio.Drawing.15" ShapeID="_x0000_i1025" DrawAspect="Content" ObjectID="_1567717144" r:id="rId6"/>
+          <o:OLEObject Type="Embed" ProgID="Visio.Drawing.15" ShapeID="_x0000_i1025" DrawAspect="Content" ObjectID="_1568140473" r:id="rId6"/>
         </w:object>
       </w:r>
     </w:p>
@@ -675,27 +672,14 @@
       <w:r>
         <w:t xml:space="preserve">Figure </w:t>
       </w:r>
-      <w:r>
-        <w:fldChar w:fldCharType="begin"/>
-      </w:r>
-      <w:r>
-        <w:instrText xml:space="preserve"> SEQ Figure \* ARABIC </w:instrText>
-      </w:r>
-      <w:r>
-        <w:fldChar w:fldCharType="separate"/>
-      </w:r>
-      <w:r>
-        <w:rPr>
-          <w:noProof/>
-        </w:rPr>
-        <w:t>1</w:t>
-      </w:r>
-      <w:r>
-        <w:rPr>
-          <w:noProof/>
-        </w:rPr>
-        <w:fldChar w:fldCharType="end"/>
-      </w:r>
+      <w:fldSimple w:instr=" SEQ Figure \* ARABIC ">
+        <w:r>
+          <w:rPr>
+            <w:noProof/>
+          </w:rPr>
+          <w:t>1</w:t>
+        </w:r>
+      </w:fldSimple>
       <w:r>
         <w:t>. OV-1</w:t>
       </w:r>
@@ -1420,8 +1404,8 @@
         </w:numPr>
         <w:spacing w:line="480" w:lineRule="auto"/>
       </w:pPr>
-      <w:bookmarkStart w:id="7" w:name="_bxdwcavpn0t4" w:colFirst="0" w:colLast="0"/>
-      <w:bookmarkEnd w:id="7"/>
+      <w:bookmarkStart w:id="6" w:name="_bxdwcavpn0t4" w:colFirst="0" w:colLast="0"/>
+      <w:bookmarkEnd w:id="6"/>
       <w:r>
         <w:t>Environment</w:t>
       </w:r>
@@ -1661,8 +1645,8 @@
           <w:numId w:val="8"/>
         </w:numPr>
       </w:pPr>
-      <w:bookmarkStart w:id="8" w:name="_38nqwqx4o3yq" w:colFirst="0" w:colLast="0"/>
-      <w:bookmarkEnd w:id="8"/>
+      <w:bookmarkStart w:id="7" w:name="_38nqwqx4o3yq" w:colFirst="0" w:colLast="0"/>
+      <w:bookmarkEnd w:id="7"/>
       <w:r>
         <w:t>Users</w:t>
       </w:r>
@@ -1734,11 +1718,11 @@
         <w:jc w:val="center"/>
       </w:pPr>
       <w:r>
-        <w:object w:dxaOrig="6618" w:dyaOrig="6798">
-          <v:shape id="_x0000_i1028" type="#_x0000_t75" style="width:331.1pt;height:340.1pt" o:ole="">
+        <w:object w:dxaOrig="7792" w:dyaOrig="5984">
+          <v:shape id="_x0000_i1028" type="#_x0000_t75" style="width:389.35pt;height:299.35pt" o:ole="">
             <v:imagedata r:id="rId7" o:title=""/>
           </v:shape>
-          <o:OLEObject Type="Embed" ProgID="Visio.Drawing.15" ShapeID="_x0000_i1028" DrawAspect="Content" ObjectID="_1567717145" r:id="rId8"/>
+          <o:OLEObject Type="Embed" ProgID="Visio.Drawing.15" ShapeID="_x0000_i1028" DrawAspect="Content" ObjectID="_1568140474" r:id="rId8"/>
         </w:object>
       </w:r>
     </w:p>
@@ -1750,27 +1734,14 @@
       <w:r>
         <w:t xml:space="preserve">Figure </w:t>
       </w:r>
-      <w:r>
-        <w:fldChar w:fldCharType="begin"/>
-      </w:r>
-      <w:r>
-        <w:instrText xml:space="preserve"> SEQ Figure \* ARABIC </w:instrText>
-      </w:r>
-      <w:r>
-        <w:fldChar w:fldCharType="separate"/>
-      </w:r>
-      <w:r>
-        <w:rPr>
-          <w:noProof/>
-        </w:rPr>
-        <w:t>2</w:t>
-      </w:r>
-      <w:r>
-        <w:rPr>
-          <w:noProof/>
-        </w:rPr>
-        <w:fldChar w:fldCharType="end"/>
-      </w:r>
+      <w:fldSimple w:instr=" SEQ Figure \* ARABIC ">
+        <w:r>
+          <w:rPr>
+            <w:noProof/>
+          </w:rPr>
+          <w:t>2</w:t>
+        </w:r>
+      </w:fldSimple>
       <w:r>
         <w:t>. Basic Component Diagram</w:t>
       </w:r>
@@ -1841,7 +1812,7 @@
               </w:pBdr>
             </w:pPr>
             <w:r>
-              <w:t>Network Traffic Analyzer</w:t>
+              <w:t>Network Traffic Cache</w:t>
             </w:r>
           </w:p>
         </w:tc>
@@ -1860,7 +1831,7 @@
               </w:pBdr>
             </w:pPr>
             <w:r>
-              <w:t>Analyzes and classifies network traffic, storing the information in the Network Traffic Information datastore</w:t>
+              <w:t>Stores packets.</w:t>
             </w:r>
           </w:p>
         </w:tc>
@@ -1881,7 +1852,7 @@
               </w:pBdr>
             </w:pPr>
             <w:r>
-              <w:t>Network Traffic Information</w:t>
+              <w:t>Network Traffic Analyzer</w:t>
             </w:r>
           </w:p>
         </w:tc>
@@ -1900,7 +1871,7 @@
               </w:pBdr>
             </w:pPr>
             <w:r>
-              <w:t>Contains information about network traffic to be processed by the system</w:t>
+              <w:t>Analyzes and classifies network traffic, storing the information in the Network Traffic Information datastore</w:t>
             </w:r>
           </w:p>
         </w:tc>
@@ -1921,7 +1892,7 @@
               </w:pBdr>
             </w:pPr>
             <w:r>
-              <w:t>Network Traffic Processor</w:t>
+              <w:t>Network Traffic Information</w:t>
             </w:r>
           </w:p>
         </w:tc>
@@ -1940,7 +1911,7 @@
               </w:pBdr>
             </w:pPr>
             <w:r>
-              <w:t>Examines rules provided by the System Manager, matches them to available network traffic, and modifies matching network traffic</w:t>
+              <w:t>Contains information about network traffic to be processed by the system</w:t>
             </w:r>
           </w:p>
         </w:tc>
@@ -1961,7 +1932,7 @@
               </w:pBdr>
             </w:pPr>
             <w:r>
-              <w:t>Network Traffic Sink</w:t>
+              <w:t>Network Traffic Processor</w:t>
             </w:r>
           </w:p>
         </w:tc>
@@ -1980,7 +1951,7 @@
               </w:pBdr>
             </w:pPr>
             <w:r>
-              <w:t>Destination for processed network traffic</w:t>
+              <w:t>Examines rules provided by the System Manager, matches them to available network traffic, and modifies matching network traffic</w:t>
             </w:r>
           </w:p>
         </w:tc>
@@ -2001,7 +1972,7 @@
               </w:pBdr>
             </w:pPr>
             <w:r>
-              <w:t>System Manager</w:t>
+              <w:t>Network Traffic Sink</w:t>
             </w:r>
           </w:p>
         </w:tc>
@@ -2020,7 +1991,7 @@
               </w:pBdr>
             </w:pPr>
             <w:r>
-              <w:t>Tracks system state; Configures processing rules based on intents sent via the management interface.</w:t>
+              <w:t>Destination for processed network traffic</w:t>
             </w:r>
           </w:p>
         </w:tc>
@@ -2041,7 +2012,7 @@
               </w:pBdr>
             </w:pPr>
             <w:r>
-              <w:t>Event Log</w:t>
+              <w:t>System Manager</w:t>
             </w:r>
           </w:p>
         </w:tc>
@@ -2060,7 +2031,7 @@
               </w:pBdr>
             </w:pPr>
             <w:r>
-              <w:t>All sub-systems post events to the event log.</w:t>
+              <w:t>Tracks system state; Configures processing rules based on intents sent via the management interface.</w:t>
             </w:r>
           </w:p>
         </w:tc>
@@ -2081,7 +2052,7 @@
               </w:pBdr>
             </w:pPr>
             <w:r>
-              <w:t>Processing Rules</w:t>
+              <w:t>Event Log</w:t>
             </w:r>
           </w:p>
         </w:tc>
@@ -2100,7 +2071,7 @@
               </w:pBdr>
             </w:pPr>
             <w:r>
-              <w:t>Contains a set of match criteria and set of actions to take when the match criteria are met</w:t>
+              <w:t>All sub-systems post events to the event log.</w:t>
             </w:r>
           </w:p>
         </w:tc>
@@ -2121,7 +2092,46 @@
               </w:pBdr>
             </w:pPr>
             <w:r>
-              <w:lastRenderedPageBreak/>
+              <w:t>Processing Rules</w:t>
+            </w:r>
+          </w:p>
+        </w:tc>
+        <w:tc>
+          <w:tcPr>
+            <w:tcW w:w="4675" w:type="dxa"/>
+          </w:tcPr>
+          <w:p>
+            <w:pPr>
+              <w:pBdr>
+                <w:top w:val="none" w:sz="0" w:space="0" w:color="auto"/>
+                <w:left w:val="none" w:sz="0" w:space="0" w:color="auto"/>
+                <w:bottom w:val="none" w:sz="0" w:space="0" w:color="auto"/>
+                <w:right w:val="none" w:sz="0" w:space="0" w:color="auto"/>
+                <w:between w:val="none" w:sz="0" w:space="0" w:color="auto"/>
+              </w:pBdr>
+            </w:pPr>
+            <w:r>
+              <w:t>Contains a set of match criteria and set of actions to take when the match criteria are met</w:t>
+            </w:r>
+          </w:p>
+        </w:tc>
+      </w:tr>
+      <w:tr>
+        <w:tc>
+          <w:tcPr>
+            <w:tcW w:w="4675" w:type="dxa"/>
+          </w:tcPr>
+          <w:p>
+            <w:pPr>
+              <w:pBdr>
+                <w:top w:val="none" w:sz="0" w:space="0" w:color="auto"/>
+                <w:left w:val="none" w:sz="0" w:space="0" w:color="auto"/>
+                <w:bottom w:val="none" w:sz="0" w:space="0" w:color="auto"/>
+                <w:right w:val="none" w:sz="0" w:space="0" w:color="auto"/>
+                <w:between w:val="none" w:sz="0" w:space="0" w:color="auto"/>
+              </w:pBdr>
+            </w:pPr>
+            <w:r>
               <w:t>System Interface</w:t>
             </w:r>
           </w:p>
@@ -2156,8 +2166,8 @@
           <w:numId w:val="8"/>
         </w:numPr>
       </w:pPr>
-      <w:bookmarkStart w:id="9" w:name="_wjlx3hqxaaq2" w:colFirst="0" w:colLast="0"/>
-      <w:bookmarkEnd w:id="9"/>
+      <w:bookmarkStart w:id="8" w:name="_wjlx3hqxaaq2" w:colFirst="0" w:colLast="0"/>
+      <w:bookmarkEnd w:id="8"/>
       <w:r>
         <w:t>Components and Functions</w:t>
       </w:r>
@@ -2322,7 +2332,7 @@
         </w:numPr>
       </w:pPr>
       <w:r>
-        <w:t>Network Traffic Analyzer</w:t>
+        <w:t>Network Traffic Cache</w:t>
       </w:r>
     </w:p>
     <w:p>
@@ -2339,44 +2349,10 @@
         </w:numPr>
       </w:pPr>
       <w:r>
-        <w:t xml:space="preserve">Network Traffic Analyzers (NTA) grab packets as directed from the NTQs associated with NTSs </w:t>
-      </w:r>
-    </w:p>
-    <w:p>
-      <w:pPr>
-        <w:pStyle w:val="ListParagraph"/>
-        <w:numPr>
-          <w:ilvl w:val="0"/>
-          <w:numId w:val="6"/>
-        </w:numPr>
-      </w:pPr>
-      <w:r>
-        <w:t>NTAs parse packets, storing information about them in Network Traffic Information (NTI) tables</w:t>
-      </w:r>
-    </w:p>
-    <w:p>
-      <w:pPr>
-        <w:pStyle w:val="ListParagraph"/>
-        <w:numPr>
-          <w:ilvl w:val="0"/>
-          <w:numId w:val="6"/>
-        </w:numPr>
-      </w:pPr>
-      <w:r>
-        <w:t>Upon parsing a new packet, NTAs update session/flow information in the NTI tables.</w:t>
-      </w:r>
-    </w:p>
-    <w:p>
-      <w:pPr>
-        <w:pStyle w:val="ListParagraph"/>
-        <w:numPr>
-          <w:ilvl w:val="0"/>
-          <w:numId w:val="6"/>
-        </w:numPr>
-      </w:pPr>
-      <w:r>
-        <w:t>On completing analysis, NTAs mark the packet state as analyzed in the NTQ</w:t>
-      </w:r>
+        <w:t xml:space="preserve">Uses </w:t>
+      </w:r>
+      <w:bookmarkStart w:id="9" w:name="_GoBack"/>
+      <w:bookmarkEnd w:id="9"/>
     </w:p>
     <w:p>
       <w:pPr>
@@ -2387,7 +2363,7 @@
         </w:numPr>
       </w:pPr>
       <w:r>
-        <w:t>Network Traffic Processor</w:t>
+        <w:t>Network Traffic Analyzer</w:t>
       </w:r>
     </w:p>
     <w:p>
@@ -2404,16 +2380,45 @@
         </w:numPr>
       </w:pPr>
       <w:r>
-        <w:t xml:space="preserve">Network Traffic Processors (NTP) modify packets that match </w:t>
-      </w:r>
-      <w:r>
-        <w:t>Processing Rules</w:t>
-      </w:r>
-      <w:r>
-        <w:t xml:space="preserve"> assigned to them by the System Manager.</w:t>
-      </w:r>
-    </w:p>
-    <w:p/>
+        <w:t xml:space="preserve">Network Traffic Analyzers (NTA) grab packets as directed from the NTQs associated with NTSs </w:t>
+      </w:r>
+    </w:p>
+    <w:p>
+      <w:pPr>
+        <w:pStyle w:val="ListParagraph"/>
+        <w:numPr>
+          <w:ilvl w:val="0"/>
+          <w:numId w:val="6"/>
+        </w:numPr>
+      </w:pPr>
+      <w:r>
+        <w:t>NTAs parse packets, storing information about them in Network Traffic Information (NTI) tables</w:t>
+      </w:r>
+    </w:p>
+    <w:p>
+      <w:pPr>
+        <w:pStyle w:val="ListParagraph"/>
+        <w:numPr>
+          <w:ilvl w:val="0"/>
+          <w:numId w:val="6"/>
+        </w:numPr>
+      </w:pPr>
+      <w:r>
+        <w:t>Upon parsing a new packet, NTAs update session/flow information in the NTI tables.</w:t>
+      </w:r>
+    </w:p>
+    <w:p>
+      <w:pPr>
+        <w:pStyle w:val="ListParagraph"/>
+        <w:numPr>
+          <w:ilvl w:val="0"/>
+          <w:numId w:val="6"/>
+        </w:numPr>
+      </w:pPr>
+      <w:r>
+        <w:t>On completing analysis, NTAs mark the packet state as analyzed in the NTQ</w:t>
+      </w:r>
+    </w:p>
     <w:p>
       <w:pPr>
         <w:pStyle w:val="Heading3"/>
@@ -2423,21 +2428,34 @@
         </w:numPr>
       </w:pPr>
       <w:r>
-        <w:t>Network Traffic Sink</w:t>
-      </w:r>
-    </w:p>
-    <w:p>
-      <w:pPr>
-        <w:pStyle w:val="ListParagraph"/>
-        <w:numPr>
-          <w:ilvl w:val="0"/>
-          <w:numId w:val="6"/>
-        </w:numPr>
-      </w:pPr>
-      <w:r>
-        <w:t>Network Traffic Sinks (NTK) inject or transmit traffic for the System.</w:t>
-      </w:r>
-    </w:p>
+        <w:t>Network Traffic Processor</w:t>
+      </w:r>
+    </w:p>
+    <w:p>
+      <w:r>
+        <w:t>[component diagram]</w:t>
+      </w:r>
+    </w:p>
+    <w:p>
+      <w:pPr>
+        <w:pStyle w:val="ListParagraph"/>
+        <w:numPr>
+          <w:ilvl w:val="0"/>
+          <w:numId w:val="6"/>
+        </w:numPr>
+      </w:pPr>
+      <w:r>
+        <w:lastRenderedPageBreak/>
+        <w:t xml:space="preserve">Network Traffic Processors (NTP) modify packets that match </w:t>
+      </w:r>
+      <w:r>
+        <w:t>Processing Rules</w:t>
+      </w:r>
+      <w:r>
+        <w:t xml:space="preserve"> assigned to them by the System Manager.</w:t>
+      </w:r>
+    </w:p>
+    <w:p/>
     <w:p>
       <w:pPr>
         <w:pStyle w:val="Heading3"/>
@@ -2447,6 +2465,30 @@
         </w:numPr>
       </w:pPr>
       <w:r>
+        <w:t>Network Traffic Sink</w:t>
+      </w:r>
+    </w:p>
+    <w:p>
+      <w:pPr>
+        <w:pStyle w:val="ListParagraph"/>
+        <w:numPr>
+          <w:ilvl w:val="0"/>
+          <w:numId w:val="6"/>
+        </w:numPr>
+      </w:pPr>
+      <w:r>
+        <w:t>Network Traffic Sinks (NTK) inject or transmit traffic for the System.</w:t>
+      </w:r>
+    </w:p>
+    <w:p>
+      <w:pPr>
+        <w:pStyle w:val="Heading3"/>
+        <w:numPr>
+          <w:ilvl w:val="2"/>
+          <w:numId w:val="8"/>
+        </w:numPr>
+      </w:pPr>
+      <w:r>
         <w:t>System Manager</w:t>
       </w:r>
     </w:p>
@@ -2720,6 +2762,7 @@
         </w:numPr>
       </w:pPr>
       <w:r>
+        <w:lastRenderedPageBreak/>
         <w:t>NTPs with matching rules request reference from System Manager.</w:t>
       </w:r>
     </w:p>
@@ -2744,7 +2787,6 @@
         </w:numPr>
       </w:pPr>
       <w:r>
-        <w:lastRenderedPageBreak/>
         <w:t>NTP obtains reference to packet.</w:t>
       </w:r>
     </w:p>
@@ -3034,6 +3076,7 @@
         </w:numPr>
       </w:pPr>
       <w:r>
+        <w:lastRenderedPageBreak/>
         <w:t>Packet Label Table Entries contain a reference to the packet and the label associated with it.</w:t>
       </w:r>
     </w:p>
@@ -3046,7 +3089,6 @@
         </w:numPr>
       </w:pPr>
       <w:r>
-        <w:lastRenderedPageBreak/>
         <w:t>Processing Rule Table</w:t>
       </w:r>
     </w:p>

</xml_diff>